<commit_message>
Ajout de 2 objectifs pour la formation
</commit_message>
<xml_diff>
--- a/rapport.docx
+++ b/rapport.docx
@@ -34,9 +34,36 @@
     <w:p>
       <w:pPr>
         <w:pStyle w:val="Paragraphedeliste"/>
-      </w:pPr>
+        <w:numPr>
+          <w:ilvl w:val="0"/>
+          <w:numId w:val="1"/>
+        </w:numPr>
+      </w:pPr>
+      <w:r>
+        <w:t>Faire des stages</w:t>
+      </w:r>
+    </w:p>
+    <w:p>
+      <w:pPr>
+        <w:pStyle w:val="Paragraphedeliste"/>
+        <w:numPr>
+          <w:ilvl w:val="0"/>
+          <w:numId w:val="1"/>
+        </w:numPr>
+      </w:pPr>
+      <w:r>
+        <w:t>Réseautage</w:t>
+      </w:r>
       <w:bookmarkStart w:id="0" w:name="_GoBack"/>
       <w:bookmarkEnd w:id="0"/>
+      <w:r>
+        <w:t xml:space="preserve">  </w:t>
+      </w:r>
+    </w:p>
+    <w:p>
+      <w:pPr>
+        <w:pStyle w:val="Paragraphedeliste"/>
+      </w:pPr>
     </w:p>
     <w:sectPr>
       <w:pgSz w:w="11906" w:h="16838"/>

</xml_diff>